<commit_message>
Added the transformation queries in doc.docx
</commit_message>
<xml_diff>
--- a/Doc.docx
+++ b/Doc.docx
@@ -71,17 +71,12 @@
       </w:r>
       <w:proofErr w:type="spellStart"/>
       <w:r>
-        <w:t>ubuntu_</w:t>
-      </w:r>
-      <w:proofErr w:type="gramStart"/>
-      <w:r>
-        <w:t>db</w:t>
+        <w:t>ubuntu_db</w:t>
       </w:r>
       <w:proofErr w:type="spellEnd"/>
       <w:r>
         <w:t>;</w:t>
       </w:r>
-      <w:proofErr w:type="gramEnd"/>
     </w:p>
     <w:p>
       <w:r>
@@ -89,17 +84,12 @@
       </w:r>
       <w:proofErr w:type="spellStart"/>
       <w:r>
-        <w:t>unbuntu_</w:t>
-      </w:r>
-      <w:proofErr w:type="gramStart"/>
-      <w:r>
-        <w:t>schema</w:t>
+        <w:t>unbuntu_schema</w:t>
       </w:r>
       <w:proofErr w:type="spellEnd"/>
       <w:r>
         <w:t>;</w:t>
       </w:r>
-      <w:proofErr w:type="gramEnd"/>
     </w:p>
     <w:p/>
     <w:p>
@@ -108,17 +98,12 @@
       </w:r>
       <w:proofErr w:type="spellStart"/>
       <w:r>
-        <w:t>ubuntu_</w:t>
-      </w:r>
-      <w:proofErr w:type="gramStart"/>
-      <w:r>
-        <w:t>db</w:t>
+        <w:t>ubuntu_db</w:t>
       </w:r>
       <w:proofErr w:type="spellEnd"/>
       <w:r>
         <w:t>;</w:t>
       </w:r>
-      <w:proofErr w:type="gramEnd"/>
     </w:p>
     <w:p>
       <w:r>
@@ -126,24 +111,18 @@
       </w:r>
       <w:proofErr w:type="spellStart"/>
       <w:r>
-        <w:t>unbuntu_</w:t>
-      </w:r>
-      <w:proofErr w:type="gramStart"/>
-      <w:r>
-        <w:t>schema</w:t>
+        <w:t>unbuntu_schema</w:t>
       </w:r>
       <w:proofErr w:type="spellEnd"/>
       <w:r>
         <w:t>;</w:t>
       </w:r>
-      <w:proofErr w:type="gramEnd"/>
     </w:p>
     <w:p>
       <w:r>
         <w:t xml:space="preserve">use role </w:t>
       </w:r>
       <w:proofErr w:type="spellStart"/>
-      <w:proofErr w:type="gramStart"/>
       <w:r>
         <w:t>accountadmin</w:t>
       </w:r>
@@ -151,7 +130,6 @@
       <w:r>
         <w:t>;</w:t>
       </w:r>
-      <w:proofErr w:type="gramEnd"/>
     </w:p>
     <w:p/>
     <w:p>
@@ -164,19 +142,11 @@
       </w:r>
       <w:proofErr w:type="spellEnd"/>
       <w:r>
-        <w:t xml:space="preserve"> </w:t>
-      </w:r>
-      <w:proofErr w:type="gramStart"/>
-      <w:r>
-        <w:t xml:space="preserve">( </w:t>
-      </w:r>
-      <w:proofErr w:type="spellStart"/>
-      <w:r>
-        <w:t>src</w:t>
-      </w:r>
-      <w:proofErr w:type="gramEnd"/>
-      <w:r>
-        <w:t>_xml</w:t>
+        <w:t xml:space="preserve"> ( </w:t>
+      </w:r>
+      <w:proofErr w:type="spellStart"/>
+      <w:r>
+        <w:t>src_xml</w:t>
       </w:r>
       <w:proofErr w:type="spellEnd"/>
       <w:r>
@@ -190,14 +160,9 @@
       </w:r>
       <w:proofErr w:type="spellStart"/>
       <w:r>
-        <w:t>information_</w:t>
-      </w:r>
-      <w:proofErr w:type="gramStart"/>
-      <w:r>
-        <w:t>schema.tables</w:t>
-      </w:r>
-      <w:proofErr w:type="spellEnd"/>
-      <w:proofErr w:type="gramEnd"/>
+        <w:t>information_schema.tables</w:t>
+      </w:r>
+      <w:proofErr w:type="spellEnd"/>
       <w:r>
         <w:t xml:space="preserve"> where </w:t>
       </w:r>
@@ -217,28 +182,18 @@
       </w:r>
       <w:proofErr w:type="spellStart"/>
       <w:r>
-        <w:t>badges_</w:t>
-      </w:r>
-      <w:proofErr w:type="gramStart"/>
-      <w:r>
-        <w:t>xml</w:t>
+        <w:t>badges_xml</w:t>
       </w:r>
       <w:proofErr w:type="spellEnd"/>
       <w:r>
         <w:t>;</w:t>
       </w:r>
-      <w:proofErr w:type="gramEnd"/>
-    </w:p>
-    <w:p/>
-    <w:p>
-      <w:r>
-        <w:t>show tables like '%badges%</w:t>
-      </w:r>
-      <w:proofErr w:type="gramStart"/>
-      <w:r>
-        <w:t>';</w:t>
-      </w:r>
-      <w:proofErr w:type="gramEnd"/>
+    </w:p>
+    <w:p/>
+    <w:p>
+      <w:r>
+        <w:t>show tables like '%badges%';</w:t>
+      </w:r>
     </w:p>
     <w:p/>
     <w:p>
@@ -259,13 +214,8 @@
     </w:p>
     <w:p>
       <w:r>
-        <w:t>compression = 'auto</w:t>
-      </w:r>
-      <w:proofErr w:type="gramStart"/>
-      <w:r>
-        <w:t>';</w:t>
-      </w:r>
-      <w:proofErr w:type="gramEnd"/>
+        <w:t>compression = 'auto';</w:t>
+      </w:r>
     </w:p>
     <w:p/>
     <w:p>
@@ -274,17 +224,12 @@
       </w:r>
       <w:proofErr w:type="spellStart"/>
       <w:r>
-        <w:t>xml_</w:t>
-      </w:r>
-      <w:proofErr w:type="gramStart"/>
-      <w:r>
-        <w:t>load</w:t>
+        <w:t>xml_load</w:t>
       </w:r>
       <w:proofErr w:type="spellEnd"/>
       <w:r>
         <w:t>;</w:t>
       </w:r>
-      <w:proofErr w:type="gramEnd"/>
     </w:p>
     <w:p/>
     <w:p>
@@ -297,13 +242,8 @@
       </w:r>
       <w:proofErr w:type="spellEnd"/>
       <w:r>
-        <w:t>%</w:t>
-      </w:r>
-      <w:proofErr w:type="gramStart"/>
-      <w:r>
-        <w:t>';</w:t>
-      </w:r>
-      <w:proofErr w:type="gramEnd"/>
+        <w:t>%';</w:t>
+      </w:r>
     </w:p>
     <w:p/>
     <w:p>
@@ -312,19 +252,482 @@
       </w:r>
       <w:proofErr w:type="spellStart"/>
       <w:r>
-        <w:t>information_</w:t>
-      </w:r>
-      <w:proofErr w:type="gramStart"/>
-      <w:r>
-        <w:t>schema.file</w:t>
-      </w:r>
-      <w:proofErr w:type="gramEnd"/>
-      <w:r>
-        <w:t>_formats</w:t>
+        <w:t>information_schema.file_formats</w:t>
       </w:r>
       <w:proofErr w:type="spellEnd"/>
       <w:r>
         <w:t>;</w:t>
+      </w:r>
+    </w:p>
+    <w:p/>
+    <w:p>
+      <w:r>
+        <w:t xml:space="preserve">SELECT </w:t>
+      </w:r>
+      <w:proofErr w:type="spellStart"/>
+      <w:r>
+        <w:t>src_xml</w:t>
+      </w:r>
+      <w:proofErr w:type="spellEnd"/>
+      <w:r>
+        <w:t xml:space="preserve"> FROM </w:t>
+      </w:r>
+      <w:proofErr w:type="spellStart"/>
+      <w:r>
+        <w:t>post_links_xml</w:t>
+      </w:r>
+      <w:proofErr w:type="spellEnd"/>
+      <w:r>
+        <w:t>;</w:t>
+      </w:r>
+    </w:p>
+    <w:p/>
+    <w:p>
+      <w:r>
+        <w:t xml:space="preserve">create or replace table </w:t>
+      </w:r>
+      <w:proofErr w:type="spellStart"/>
+      <w:r>
+        <w:t>post_links</w:t>
+      </w:r>
+      <w:proofErr w:type="spellEnd"/>
+      <w:r>
+        <w:t xml:space="preserve"> (</w:t>
+      </w:r>
+      <w:proofErr w:type="spellStart"/>
+      <w:r>
+        <w:t>creation_date</w:t>
+      </w:r>
+      <w:proofErr w:type="spellEnd"/>
+      <w:r>
+        <w:t xml:space="preserve"> varchar, id int, </w:t>
+      </w:r>
+      <w:proofErr w:type="spellStart"/>
+      <w:r>
+        <w:t>link_typeid</w:t>
+      </w:r>
+      <w:proofErr w:type="spellEnd"/>
+      <w:r>
+        <w:t xml:space="preserve"> int, </w:t>
+      </w:r>
+      <w:proofErr w:type="spellStart"/>
+      <w:r>
+        <w:t>post_id</w:t>
+      </w:r>
+      <w:proofErr w:type="spellEnd"/>
+      <w:r>
+        <w:t xml:space="preserve"> int, </w:t>
+      </w:r>
+      <w:proofErr w:type="spellStart"/>
+      <w:r>
+        <w:t>related_postid</w:t>
+      </w:r>
+      <w:proofErr w:type="spellEnd"/>
+      <w:r>
+        <w:t xml:space="preserve"> int);</w:t>
+      </w:r>
+    </w:p>
+    <w:p>
+      <w:r>
+        <w:t xml:space="preserve">drop table </w:t>
+      </w:r>
+      <w:proofErr w:type="spellStart"/>
+      <w:r>
+        <w:t>post_links</w:t>
+      </w:r>
+      <w:proofErr w:type="spellEnd"/>
+      <w:r>
+        <w:t>;</w:t>
+      </w:r>
+    </w:p>
+    <w:p/>
+    <w:p>
+      <w:r>
+        <w:t xml:space="preserve">insert into </w:t>
+      </w:r>
+      <w:proofErr w:type="spellStart"/>
+      <w:r>
+        <w:t>post_links</w:t>
+      </w:r>
+      <w:proofErr w:type="spellEnd"/>
+    </w:p>
+    <w:p/>
+    <w:p>
+      <w:r>
+        <w:t xml:space="preserve">SELECT </w:t>
+      </w:r>
+    </w:p>
+    <w:p>
+      <w:r>
+        <w:t>value:"@</w:t>
+      </w:r>
+      <w:proofErr w:type="spellStart"/>
+      <w:r>
+        <w:t>CreationDate</w:t>
+      </w:r>
+      <w:proofErr w:type="spellEnd"/>
+      <w:r>
+        <w:t xml:space="preserve">" as </w:t>
+      </w:r>
+      <w:proofErr w:type="spellStart"/>
+      <w:r>
+        <w:t>CreationDate</w:t>
+      </w:r>
+      <w:proofErr w:type="spellEnd"/>
+      <w:r>
+        <w:t>,</w:t>
+      </w:r>
+    </w:p>
+    <w:p>
+      <w:r>
+        <w:t>value:"@Id" as Id,</w:t>
+      </w:r>
+    </w:p>
+    <w:p>
+      <w:r>
+        <w:t>value:"@</w:t>
+      </w:r>
+      <w:proofErr w:type="spellStart"/>
+      <w:r>
+        <w:t>LinkTypeId</w:t>
+      </w:r>
+      <w:proofErr w:type="spellEnd"/>
+      <w:r>
+        <w:t xml:space="preserve">" as </w:t>
+      </w:r>
+      <w:proofErr w:type="spellStart"/>
+      <w:r>
+        <w:t>LinkTypeId</w:t>
+      </w:r>
+      <w:proofErr w:type="spellEnd"/>
+      <w:r>
+        <w:t>,</w:t>
+      </w:r>
+    </w:p>
+    <w:p>
+      <w:r>
+        <w:t>value:"@</w:t>
+      </w:r>
+      <w:proofErr w:type="spellStart"/>
+      <w:r>
+        <w:t>PostId</w:t>
+      </w:r>
+      <w:proofErr w:type="spellEnd"/>
+      <w:r>
+        <w:t xml:space="preserve">" as </w:t>
+      </w:r>
+      <w:proofErr w:type="spellStart"/>
+      <w:r>
+        <w:t>PostId</w:t>
+      </w:r>
+      <w:proofErr w:type="spellEnd"/>
+      <w:r>
+        <w:t>,</w:t>
+      </w:r>
+    </w:p>
+    <w:p>
+      <w:r>
+        <w:t>value:"@</w:t>
+      </w:r>
+      <w:proofErr w:type="spellStart"/>
+      <w:r>
+        <w:t>RelatedPostId</w:t>
+      </w:r>
+      <w:proofErr w:type="spellEnd"/>
+      <w:r>
+        <w:t xml:space="preserve">" as </w:t>
+      </w:r>
+      <w:proofErr w:type="spellStart"/>
+      <w:r>
+        <w:t>RelatedPostId</w:t>
+      </w:r>
+      <w:proofErr w:type="spellEnd"/>
+    </w:p>
+    <w:p>
+      <w:r>
+        <w:t xml:space="preserve">FROM </w:t>
+      </w:r>
+      <w:proofErr w:type="spellStart"/>
+      <w:r>
+        <w:t>post_links_xml</w:t>
+      </w:r>
+      <w:proofErr w:type="spellEnd"/>
+      <w:r>
+        <w:t>,</w:t>
+      </w:r>
+    </w:p>
+    <w:p>
+      <w:r>
+        <w:t>LATERAL FLATTEN(</w:t>
+      </w:r>
+      <w:proofErr w:type="spellStart"/>
+      <w:r>
+        <w:t>to_array</w:t>
+      </w:r>
+      <w:proofErr w:type="spellEnd"/>
+      <w:r>
+        <w:t>(</w:t>
+      </w:r>
+      <w:proofErr w:type="spellStart"/>
+      <w:r>
+        <w:t>post_links_xml.src_xml</w:t>
+      </w:r>
+      <w:proofErr w:type="spellEnd"/>
+      <w:r>
+        <w:t>:"$"));</w:t>
+      </w:r>
+    </w:p>
+    <w:p/>
+    <w:p>
+      <w:r>
+        <w:t>SELECT XMLGET(value, 'Count' ):"$" as "</w:t>
+      </w:r>
+      <w:proofErr w:type="spellStart"/>
+      <w:r>
+        <w:t>qw</w:t>
+      </w:r>
+      <w:proofErr w:type="spellEnd"/>
+      <w:r>
+        <w:t>",</w:t>
+      </w:r>
+    </w:p>
+    <w:p>
+      <w:r>
+        <w:t>XMLGET( value, '</w:t>
+      </w:r>
+      <w:proofErr w:type="spellStart"/>
+      <w:r>
+        <w:t>ExcerptPostId</w:t>
+      </w:r>
+      <w:proofErr w:type="spellEnd"/>
+      <w:r>
+        <w:t>' ):"$" as "as",</w:t>
+      </w:r>
+    </w:p>
+    <w:p>
+      <w:r>
+        <w:t>XMLGET( value, 'Id' ):"$" as "</w:t>
+      </w:r>
+      <w:proofErr w:type="spellStart"/>
+      <w:r>
+        <w:t>zx</w:t>
+      </w:r>
+      <w:proofErr w:type="spellEnd"/>
+      <w:r>
+        <w:t>",</w:t>
+      </w:r>
+    </w:p>
+    <w:p>
+      <w:r>
+        <w:lastRenderedPageBreak/>
+        <w:t>XMLGET( value, '</w:t>
+      </w:r>
+      <w:proofErr w:type="spellStart"/>
+      <w:r>
+        <w:t>TagName</w:t>
+      </w:r>
+      <w:proofErr w:type="spellEnd"/>
+      <w:r>
+        <w:t>' ):"$" as "er",</w:t>
+      </w:r>
+    </w:p>
+    <w:p>
+      <w:r>
+        <w:t>XMLGET( value, '</w:t>
+      </w:r>
+      <w:proofErr w:type="spellStart"/>
+      <w:r>
+        <w:t>WikiPostId</w:t>
+      </w:r>
+      <w:proofErr w:type="spellEnd"/>
+      <w:r>
+        <w:t>' ):"$" as "df"</w:t>
+      </w:r>
+    </w:p>
+    <w:p>
+      <w:r>
+        <w:t xml:space="preserve">FROM </w:t>
+      </w:r>
+      <w:proofErr w:type="spellStart"/>
+      <w:r>
+        <w:t>post_links_xml</w:t>
+      </w:r>
+      <w:proofErr w:type="spellEnd"/>
+      <w:r>
+        <w:t>,</w:t>
+      </w:r>
+    </w:p>
+    <w:p>
+      <w:r>
+        <w:t>LATERAL FLATTEN(</w:t>
+      </w:r>
+      <w:proofErr w:type="spellStart"/>
+      <w:r>
+        <w:t>to_array</w:t>
+      </w:r>
+      <w:proofErr w:type="spellEnd"/>
+      <w:r>
+        <w:t>(</w:t>
+      </w:r>
+      <w:proofErr w:type="spellStart"/>
+      <w:r>
+        <w:t>tags_xml.src_xml</w:t>
+      </w:r>
+      <w:proofErr w:type="spellEnd"/>
+      <w:r>
+        <w:t>:"$" ));</w:t>
+      </w:r>
+    </w:p>
+    <w:p/>
+    <w:p>
+      <w:r>
+        <w:t xml:space="preserve">select </w:t>
+      </w:r>
+      <w:proofErr w:type="spellStart"/>
+      <w:r>
+        <w:t>src_xml</w:t>
+      </w:r>
+      <w:proofErr w:type="spellEnd"/>
+      <w:r>
+        <w:t xml:space="preserve"> from </w:t>
+      </w:r>
+      <w:proofErr w:type="spellStart"/>
+      <w:r>
+        <w:t>tags_xml</w:t>
+      </w:r>
+      <w:proofErr w:type="spellEnd"/>
+      <w:r>
+        <w:t>;</w:t>
+      </w:r>
+    </w:p>
+    <w:p>
+      <w:r>
+        <w:t xml:space="preserve">  </w:t>
+      </w:r>
+    </w:p>
+    <w:p>
+      <w:r>
+        <w:t xml:space="preserve">SELECT </w:t>
+      </w:r>
+    </w:p>
+    <w:p>
+      <w:r>
+        <w:t xml:space="preserve">value:"@Count" as </w:t>
+      </w:r>
+      <w:proofErr w:type="spellStart"/>
+      <w:r>
+        <w:t>pehla</w:t>
+      </w:r>
+      <w:proofErr w:type="spellEnd"/>
+      <w:r>
+        <w:t>,</w:t>
+      </w:r>
+    </w:p>
+    <w:p>
+      <w:r>
+        <w:t>value:"@</w:t>
+      </w:r>
+      <w:proofErr w:type="spellStart"/>
+      <w:r>
+        <w:t>ExcerptPostId</w:t>
+      </w:r>
+      <w:proofErr w:type="spellEnd"/>
+      <w:r>
+        <w:t xml:space="preserve">" as </w:t>
+      </w:r>
+      <w:proofErr w:type="spellStart"/>
+      <w:r>
+        <w:t>dusta</w:t>
+      </w:r>
+      <w:proofErr w:type="spellEnd"/>
+      <w:r>
+        <w:t>,</w:t>
+      </w:r>
+    </w:p>
+    <w:p>
+      <w:r>
+        <w:t xml:space="preserve">value:"@Id" as </w:t>
+      </w:r>
+      <w:proofErr w:type="spellStart"/>
+      <w:r>
+        <w:t>tisra</w:t>
+      </w:r>
+      <w:proofErr w:type="spellEnd"/>
+      <w:r>
+        <w:t>,</w:t>
+      </w:r>
+    </w:p>
+    <w:p>
+      <w:r>
+        <w:t>value:"@</w:t>
+      </w:r>
+      <w:proofErr w:type="spellStart"/>
+      <w:r>
+        <w:t>TagName</w:t>
+      </w:r>
+      <w:proofErr w:type="spellEnd"/>
+      <w:r>
+        <w:t xml:space="preserve">" as </w:t>
+      </w:r>
+      <w:proofErr w:type="spellStart"/>
+      <w:r>
+        <w:t>choutha</w:t>
+      </w:r>
+      <w:proofErr w:type="spellEnd"/>
+      <w:r>
+        <w:t>,</w:t>
+      </w:r>
+    </w:p>
+    <w:p>
+      <w:r>
+        <w:t>value:"@</w:t>
+      </w:r>
+      <w:proofErr w:type="spellStart"/>
+      <w:r>
+        <w:t>WikiPostId</w:t>
+      </w:r>
+      <w:proofErr w:type="spellEnd"/>
+      <w:r>
+        <w:t xml:space="preserve">" as </w:t>
+      </w:r>
+      <w:proofErr w:type="spellStart"/>
+      <w:r>
+        <w:t>panchua</w:t>
+      </w:r>
+      <w:proofErr w:type="spellEnd"/>
+    </w:p>
+    <w:p>
+      <w:r>
+        <w:t xml:space="preserve">FROM </w:t>
+      </w:r>
+      <w:proofErr w:type="spellStart"/>
+      <w:r>
+        <w:t>post_links_xml</w:t>
+      </w:r>
+      <w:proofErr w:type="spellEnd"/>
+      <w:r>
+        <w:t>,</w:t>
+      </w:r>
+    </w:p>
+    <w:p>
+      <w:r>
+        <w:t>LATERAL FLATTEN(</w:t>
+      </w:r>
+      <w:proofErr w:type="spellStart"/>
+      <w:r>
+        <w:t>to_array</w:t>
+      </w:r>
+      <w:proofErr w:type="spellEnd"/>
+      <w:r>
+        <w:t>(</w:t>
+      </w:r>
+      <w:proofErr w:type="spellStart"/>
+      <w:r>
+        <w:t>tags_xml.src_xml</w:t>
+      </w:r>
+      <w:proofErr w:type="spellEnd"/>
+      <w:r>
+        <w:t>:"$"));</w:t>
       </w:r>
     </w:p>
     <w:p/>

</xml_diff>

<commit_message>
Added the edited transformation queries in doc.docx
</commit_message>
<xml_diff>
--- a/Doc.docx
+++ b/Doc.docx
@@ -53,140 +53,52 @@
     <w:p/>
     <w:p>
       <w:r>
-        <w:t xml:space="preserve">2. Using manual </w:t>
-      </w:r>
-      <w:proofErr w:type="spellStart"/>
-      <w:r>
-        <w:t>sql</w:t>
-      </w:r>
-      <w:proofErr w:type="spellEnd"/>
-      <w:r>
-        <w:t xml:space="preserve"> queries in the worksheets:</w:t>
-      </w:r>
-    </w:p>
-    <w:p/>
-    <w:p>
-      <w:r>
-        <w:t xml:space="preserve">create database </w:t>
-      </w:r>
-      <w:proofErr w:type="spellStart"/>
-      <w:r>
-        <w:t>ubuntu_db</w:t>
-      </w:r>
-      <w:proofErr w:type="spellEnd"/>
-      <w:r>
-        <w:t>;</w:t>
-      </w:r>
-    </w:p>
-    <w:p>
-      <w:r>
-        <w:t xml:space="preserve">create schema </w:t>
-      </w:r>
-      <w:proofErr w:type="spellStart"/>
-      <w:r>
-        <w:t>unbuntu_schema</w:t>
-      </w:r>
-      <w:proofErr w:type="spellEnd"/>
-      <w:r>
-        <w:t>;</w:t>
-      </w:r>
-    </w:p>
-    <w:p/>
-    <w:p>
-      <w:r>
-        <w:t xml:space="preserve">use database </w:t>
-      </w:r>
-      <w:proofErr w:type="spellStart"/>
-      <w:r>
-        <w:t>ubuntu_db</w:t>
-      </w:r>
-      <w:proofErr w:type="spellEnd"/>
-      <w:r>
-        <w:t>;</w:t>
-      </w:r>
-    </w:p>
-    <w:p>
-      <w:r>
-        <w:t xml:space="preserve">use schema </w:t>
-      </w:r>
-      <w:proofErr w:type="spellStart"/>
-      <w:r>
-        <w:t>unbuntu_schema</w:t>
-      </w:r>
-      <w:proofErr w:type="spellEnd"/>
-      <w:r>
-        <w:t>;</w:t>
-      </w:r>
-    </w:p>
-    <w:p>
-      <w:r>
-        <w:t xml:space="preserve">use role </w:t>
-      </w:r>
-      <w:proofErr w:type="spellStart"/>
-      <w:r>
-        <w:t>accountadmin</w:t>
-      </w:r>
-      <w:proofErr w:type="spellEnd"/>
-      <w:r>
-        <w:t>;</w:t>
-      </w:r>
-    </w:p>
-    <w:p/>
-    <w:p>
-      <w:r>
-        <w:t xml:space="preserve">create or replace table </w:t>
-      </w:r>
-      <w:proofErr w:type="spellStart"/>
-      <w:r>
-        <w:t>badges_xml</w:t>
-      </w:r>
-      <w:proofErr w:type="spellEnd"/>
-      <w:r>
-        <w:t xml:space="preserve"> ( </w:t>
-      </w:r>
-      <w:proofErr w:type="spellStart"/>
-      <w:r>
-        <w:t>src_xml</w:t>
-      </w:r>
-      <w:proofErr w:type="spellEnd"/>
-      <w:r>
-        <w:t xml:space="preserve"> variant);</w:t>
-      </w:r>
-    </w:p>
-    <w:p/>
-    <w:p>
-      <w:r>
-        <w:t xml:space="preserve">select * from </w:t>
-      </w:r>
-      <w:proofErr w:type="spellStart"/>
-      <w:r>
-        <w:t>information_schema.tables</w:t>
-      </w:r>
-      <w:proofErr w:type="spellEnd"/>
-      <w:r>
-        <w:t xml:space="preserve"> where </w:t>
-      </w:r>
-      <w:proofErr w:type="spellStart"/>
-      <w:r>
-        <w:t>table_name</w:t>
-      </w:r>
-      <w:proofErr w:type="spellEnd"/>
-      <w:r>
-        <w:t xml:space="preserve"> = 'BADGES_XML';</w:t>
-      </w:r>
-    </w:p>
-    <w:p/>
-    <w:p>
-      <w:r>
-        <w:t xml:space="preserve">desc table </w:t>
-      </w:r>
-      <w:proofErr w:type="spellStart"/>
-      <w:r>
-        <w:t>badges_xml</w:t>
-      </w:r>
-      <w:proofErr w:type="spellEnd"/>
-      <w:r>
-        <w:t>;</w:t>
+        <w:t>2. Using manual sql queries in the worksheets:</w:t>
+      </w:r>
+    </w:p>
+    <w:p/>
+    <w:p>
+      <w:r>
+        <w:t>create database ubuntu_db;</w:t>
+      </w:r>
+    </w:p>
+    <w:p>
+      <w:r>
+        <w:t>create schema unbuntu_schema;</w:t>
+      </w:r>
+    </w:p>
+    <w:p/>
+    <w:p>
+      <w:r>
+        <w:t>use database ubuntu_db;</w:t>
+      </w:r>
+    </w:p>
+    <w:p>
+      <w:r>
+        <w:t>use schema unbuntu_schema;</w:t>
+      </w:r>
+    </w:p>
+    <w:p>
+      <w:r>
+        <w:t>use role accountadmin;</w:t>
+      </w:r>
+    </w:p>
+    <w:p/>
+    <w:p>
+      <w:r>
+        <w:t>create or replace table badges_xml ( src_xml variant);</w:t>
+      </w:r>
+    </w:p>
+    <w:p/>
+    <w:p>
+      <w:r>
+        <w:t>select * from information_schema.tables where table_name = 'BADGES_XML';</w:t>
+      </w:r>
+    </w:p>
+    <w:p/>
+    <w:p>
+      <w:r>
+        <w:t>desc table badges_xml;</w:t>
       </w:r>
     </w:p>
     <w:p/>
@@ -198,13 +110,8 @@
     <w:p/>
     <w:p>
       <w:r>
-        <w:t xml:space="preserve">create or replace file format </w:t>
-      </w:r>
-      <w:proofErr w:type="spellStart"/>
-      <w:r>
-        <w:t>xml_load</w:t>
-      </w:r>
-      <w:proofErr w:type="spellEnd"/>
+        <w:t>create or replace file format xml_load</w:t>
+      </w:r>
     </w:p>
     <w:p>
       <w:r>
@@ -220,43 +127,42 @@
     <w:p/>
     <w:p>
       <w:r>
-        <w:t xml:space="preserve">describe file format </w:t>
-      </w:r>
-      <w:proofErr w:type="spellStart"/>
-      <w:r>
-        <w:t>xml_load</w:t>
-      </w:r>
-      <w:proofErr w:type="spellEnd"/>
-      <w:r>
-        <w:t>;</w:t>
-      </w:r>
-    </w:p>
-    <w:p/>
-    <w:p>
-      <w:r>
-        <w:t>show file formats like '%</w:t>
-      </w:r>
-      <w:proofErr w:type="spellStart"/>
-      <w:r>
-        <w:t>xml_load</w:t>
-      </w:r>
-      <w:proofErr w:type="spellEnd"/>
-      <w:r>
-        <w:t>%';</w:t>
-      </w:r>
-    </w:p>
-    <w:p/>
-    <w:p>
-      <w:r>
-        <w:t xml:space="preserve">select * from </w:t>
-      </w:r>
-      <w:proofErr w:type="spellStart"/>
-      <w:r>
-        <w:t>information_schema.file_formats</w:t>
-      </w:r>
-      <w:proofErr w:type="spellEnd"/>
-      <w:r>
-        <w:t>;</w:t>
+        <w:t>describe file format xml_load;</w:t>
+      </w:r>
+    </w:p>
+    <w:p/>
+    <w:p>
+      <w:r>
+        <w:t>show file formats like '%xml_load%';</w:t>
+      </w:r>
+    </w:p>
+    <w:p/>
+    <w:p>
+      <w:r>
+        <w:t>select * from information_schema.file_formats;</w:t>
+      </w:r>
+    </w:p>
+    <w:p/>
+    <w:p>
+      <w:r>
+        <w:t>SELECT src_xml FROM post_links_xml;</w:t>
+      </w:r>
+    </w:p>
+    <w:p/>
+    <w:p>
+      <w:r>
+        <w:t>create or replace table post_links (creation_date varchar, id int, link_typeid int, post_id int, related_postid int);</w:t>
+      </w:r>
+    </w:p>
+    <w:p>
+      <w:r>
+        <w:t>drop table post_links;</w:t>
+      </w:r>
+    </w:p>
+    <w:p/>
+    <w:p>
+      <w:r>
+        <w:t>insert into post_links</w:t>
       </w:r>
     </w:p>
     <w:p/>
@@ -264,94 +170,126 @@
       <w:r>
         <w:t xml:space="preserve">SELECT </w:t>
       </w:r>
-      <w:proofErr w:type="spellStart"/>
-      <w:r>
-        <w:t>src_xml</w:t>
-      </w:r>
-      <w:proofErr w:type="spellEnd"/>
-      <w:r>
-        <w:t xml:space="preserve"> FROM </w:t>
-      </w:r>
-      <w:proofErr w:type="spellStart"/>
-      <w:r>
-        <w:t>post_links_xml</w:t>
-      </w:r>
-      <w:proofErr w:type="spellEnd"/>
-      <w:r>
-        <w:t>;</w:t>
-      </w:r>
-    </w:p>
-    <w:p/>
-    <w:p>
-      <w:r>
-        <w:t xml:space="preserve">create or replace table </w:t>
-      </w:r>
-      <w:proofErr w:type="spellStart"/>
-      <w:r>
-        <w:t>post_links</w:t>
-      </w:r>
-      <w:proofErr w:type="spellEnd"/>
-      <w:r>
-        <w:t xml:space="preserve"> (</w:t>
-      </w:r>
-      <w:proofErr w:type="spellStart"/>
-      <w:r>
-        <w:t>creation_date</w:t>
-      </w:r>
-      <w:proofErr w:type="spellEnd"/>
-      <w:r>
-        <w:t xml:space="preserve"> varchar, id int, </w:t>
-      </w:r>
-      <w:proofErr w:type="spellStart"/>
-      <w:r>
-        <w:t>link_typeid</w:t>
-      </w:r>
-      <w:proofErr w:type="spellEnd"/>
-      <w:r>
-        <w:t xml:space="preserve"> int, </w:t>
-      </w:r>
-      <w:proofErr w:type="spellStart"/>
-      <w:r>
-        <w:t>post_id</w:t>
-      </w:r>
-      <w:proofErr w:type="spellEnd"/>
-      <w:r>
-        <w:t xml:space="preserve"> int, </w:t>
-      </w:r>
-      <w:proofErr w:type="spellStart"/>
-      <w:r>
-        <w:t>related_postid</w:t>
-      </w:r>
-      <w:proofErr w:type="spellEnd"/>
-      <w:r>
-        <w:t xml:space="preserve"> int);</w:t>
-      </w:r>
-    </w:p>
-    <w:p>
-      <w:r>
-        <w:t xml:space="preserve">drop table </w:t>
-      </w:r>
-      <w:proofErr w:type="spellStart"/>
-      <w:r>
-        <w:t>post_links</w:t>
-      </w:r>
-      <w:proofErr w:type="spellEnd"/>
-      <w:r>
-        <w:t>;</w:t>
-      </w:r>
-    </w:p>
-    <w:p/>
-    <w:p>
-      <w:r>
-        <w:t xml:space="preserve">insert into </w:t>
-      </w:r>
-      <w:proofErr w:type="spellStart"/>
-      <w:r>
-        <w:t>post_links</w:t>
-      </w:r>
-      <w:proofErr w:type="spellEnd"/>
-    </w:p>
-    <w:p/>
+    </w:p>
+    <w:p>
+      <w:r>
+        <w:t>value:"@CreationDate" as CreationDate,</w:t>
+      </w:r>
+    </w:p>
+    <w:p>
+      <w:r>
+        <w:t>value:"@Id" as Id,</w:t>
+      </w:r>
+    </w:p>
+    <w:p>
+      <w:r>
+        <w:t>value:"@LinkTypeId" as LinkTypeId,</w:t>
+      </w:r>
+    </w:p>
+    <w:p>
+      <w:r>
+        <w:t>value:"@PostId" as PostId,</w:t>
+      </w:r>
+    </w:p>
+    <w:p>
+      <w:r>
+        <w:t>value:"@RelatedPostId" as RelatedPostId</w:t>
+      </w:r>
+    </w:p>
+    <w:p>
+      <w:r>
+        <w:t>FROM post_links_xml,</w:t>
+      </w:r>
+    </w:p>
+    <w:p>
+      <w:r>
+        <w:t>LATERAL FLATTEN(to_array(post_links_xml.src_xml:"$"));</w:t>
+      </w:r>
+    </w:p>
+    <w:p/>
+    <w:p>
+      <w:r>
+        <w:t>SELECT XMLGET(value, 'Count' ):"$" as "</w:t>
+      </w:r>
+      <w:r>
+        <w:t>'</w:t>
+      </w:r>
+      <w:r>
+        <w:t>c</w:t>
+      </w:r>
+      <w:r>
+        <w:t xml:space="preserve">ount' </w:t>
+      </w:r>
+      <w:r>
+        <w:t>",</w:t>
+      </w:r>
+    </w:p>
+    <w:p>
+      <w:r>
+        <w:t>XMLGET( value, 'ExcerptPostId' ):"$" as "</w:t>
+      </w:r>
+      <w:r>
+        <w:t>expert_post_id</w:t>
+      </w:r>
+      <w:r>
+        <w:t>",</w:t>
+      </w:r>
+    </w:p>
+    <w:p>
+      <w:r>
+        <w:t>XMLGET( value, 'Id' ):"$" as "</w:t>
+      </w:r>
+      <w:r>
+        <w:t>id</w:t>
+      </w:r>
+      <w:r>
+        <w:t>",</w:t>
+      </w:r>
+    </w:p>
+    <w:p>
+      <w:r>
+        <w:lastRenderedPageBreak/>
+        <w:t>XMLGET( value, 'TagName' ):"$" as "</w:t>
+      </w:r>
+      <w:r>
+        <w:t>tag_name</w:t>
+      </w:r>
+      <w:r>
+        <w:t>",</w:t>
+      </w:r>
+    </w:p>
+    <w:p>
+      <w:r>
+        <w:t>XMLGET( value, 'WikiPostId' ):"$" as "</w:t>
+      </w:r>
+      <w:r>
+        <w:t>wiki_post_id</w:t>
+      </w:r>
+      <w:r>
+        <w:t>"</w:t>
+      </w:r>
+    </w:p>
+    <w:p>
+      <w:r>
+        <w:t>FROM post_links_xml,</w:t>
+      </w:r>
+    </w:p>
+    <w:p>
+      <w:r>
+        <w:t>LATERAL FLATTEN(to_array(tags_xml.src_xml:"$" ));</w:t>
+      </w:r>
+    </w:p>
+    <w:p/>
+    <w:p>
+      <w:r>
+        <w:t>select src_xml from tags_xml;</w:t>
+      </w:r>
+    </w:p>
+    <w:p>
+      <w:r>
+        <w:t xml:space="preserve">  </w:t>
+      </w:r>
+    </w:p>
     <w:p>
       <w:r>
         <w:t xml:space="preserve">SELECT </w:t>
@@ -359,375 +297,64 @@
     </w:p>
     <w:p>
       <w:r>
-        <w:t>value:"@</w:t>
-      </w:r>
-      <w:proofErr w:type="spellStart"/>
-      <w:r>
-        <w:t>CreationDate</w:t>
-      </w:r>
-      <w:proofErr w:type="spellEnd"/>
-      <w:r>
-        <w:t xml:space="preserve">" as </w:t>
-      </w:r>
-      <w:proofErr w:type="spellStart"/>
-      <w:r>
-        <w:t>CreationDate</w:t>
-      </w:r>
-      <w:proofErr w:type="spellEnd"/>
+        <w:t xml:space="preserve">value:"@Count" as </w:t>
+      </w:r>
+      <w:r>
+        <w:t>count</w:t>
+      </w:r>
       <w:r>
         <w:t>,</w:t>
       </w:r>
     </w:p>
     <w:p>
       <w:r>
-        <w:t>value:"@Id" as Id,</w:t>
-      </w:r>
-    </w:p>
-    <w:p>
-      <w:r>
-        <w:t>value:"@</w:t>
-      </w:r>
-      <w:proofErr w:type="spellStart"/>
-      <w:r>
-        <w:t>LinkTypeId</w:t>
-      </w:r>
-      <w:proofErr w:type="spellEnd"/>
-      <w:r>
-        <w:t xml:space="preserve">" as </w:t>
-      </w:r>
-      <w:proofErr w:type="spellStart"/>
-      <w:r>
-        <w:t>LinkTypeId</w:t>
-      </w:r>
-      <w:proofErr w:type="spellEnd"/>
+        <w:t xml:space="preserve">value:"@ExcerptPostId" as </w:t>
+      </w:r>
+      <w:r>
+        <w:t>expert_post_id</w:t>
+      </w:r>
       <w:r>
         <w:t>,</w:t>
       </w:r>
     </w:p>
     <w:p>
       <w:r>
-        <w:t>value:"@</w:t>
-      </w:r>
-      <w:proofErr w:type="spellStart"/>
-      <w:r>
-        <w:t>PostId</w:t>
-      </w:r>
-      <w:proofErr w:type="spellEnd"/>
-      <w:r>
-        <w:t xml:space="preserve">" as </w:t>
-      </w:r>
-      <w:proofErr w:type="spellStart"/>
-      <w:r>
-        <w:t>PostId</w:t>
-      </w:r>
-      <w:proofErr w:type="spellEnd"/>
+        <w:t xml:space="preserve">value:"@Id" as </w:t>
+      </w:r>
+      <w:r>
+        <w:t>id</w:t>
+      </w:r>
       <w:r>
         <w:t>,</w:t>
       </w:r>
     </w:p>
     <w:p>
       <w:r>
-        <w:t>value:"@</w:t>
-      </w:r>
-      <w:proofErr w:type="spellStart"/>
-      <w:r>
-        <w:t>RelatedPostId</w:t>
-      </w:r>
-      <w:proofErr w:type="spellEnd"/>
-      <w:r>
-        <w:t xml:space="preserve">" as </w:t>
-      </w:r>
-      <w:proofErr w:type="spellStart"/>
-      <w:r>
-        <w:t>RelatedPostId</w:t>
-      </w:r>
-      <w:proofErr w:type="spellEnd"/>
-    </w:p>
-    <w:p>
-      <w:r>
-        <w:t xml:space="preserve">FROM </w:t>
-      </w:r>
-      <w:proofErr w:type="spellStart"/>
-      <w:r>
-        <w:t>post_links_xml</w:t>
-      </w:r>
-      <w:proofErr w:type="spellEnd"/>
+        <w:t xml:space="preserve">value:"@TagName" as </w:t>
+      </w:r>
+      <w:r>
+        <w:t>tag_name</w:t>
+      </w:r>
       <w:r>
         <w:t>,</w:t>
       </w:r>
     </w:p>
     <w:p>
       <w:r>
-        <w:t>LATERAL FLATTEN(</w:t>
-      </w:r>
-      <w:proofErr w:type="spellStart"/>
-      <w:r>
-        <w:t>to_array</w:t>
-      </w:r>
-      <w:proofErr w:type="spellEnd"/>
-      <w:r>
-        <w:t>(</w:t>
-      </w:r>
-      <w:proofErr w:type="spellStart"/>
-      <w:r>
-        <w:t>post_links_xml.src_xml</w:t>
-      </w:r>
-      <w:proofErr w:type="spellEnd"/>
-      <w:r>
-        <w:t>:"$"));</w:t>
-      </w:r>
-    </w:p>
-    <w:p/>
-    <w:p>
-      <w:r>
-        <w:t>SELECT XMLGET(value, 'Count' ):"$" as "</w:t>
-      </w:r>
-      <w:proofErr w:type="spellStart"/>
-      <w:r>
-        <w:t>qw</w:t>
-      </w:r>
-      <w:proofErr w:type="spellEnd"/>
-      <w:r>
-        <w:t>",</w:t>
-      </w:r>
-    </w:p>
-    <w:p>
-      <w:r>
-        <w:t>XMLGET( value, '</w:t>
-      </w:r>
-      <w:proofErr w:type="spellStart"/>
-      <w:r>
-        <w:t>ExcerptPostId</w:t>
-      </w:r>
-      <w:proofErr w:type="spellEnd"/>
-      <w:r>
-        <w:t>' ):"$" as "as",</w:t>
-      </w:r>
-    </w:p>
-    <w:p>
-      <w:r>
-        <w:t>XMLGET( value, 'Id' ):"$" as "</w:t>
-      </w:r>
-      <w:proofErr w:type="spellStart"/>
-      <w:r>
-        <w:t>zx</w:t>
-      </w:r>
-      <w:proofErr w:type="spellEnd"/>
-      <w:r>
-        <w:t>",</w:t>
-      </w:r>
-    </w:p>
-    <w:p>
-      <w:r>
-        <w:lastRenderedPageBreak/>
-        <w:t>XMLGET( value, '</w:t>
-      </w:r>
-      <w:proofErr w:type="spellStart"/>
-      <w:r>
-        <w:t>TagName</w:t>
-      </w:r>
-      <w:proofErr w:type="spellEnd"/>
-      <w:r>
-        <w:t>' ):"$" as "er",</w:t>
-      </w:r>
-    </w:p>
-    <w:p>
-      <w:r>
-        <w:t>XMLGET( value, '</w:t>
-      </w:r>
-      <w:proofErr w:type="spellStart"/>
-      <w:r>
-        <w:t>WikiPostId</w:t>
-      </w:r>
-      <w:proofErr w:type="spellEnd"/>
-      <w:r>
-        <w:t>' ):"$" as "df"</w:t>
-      </w:r>
-    </w:p>
-    <w:p>
-      <w:r>
-        <w:t xml:space="preserve">FROM </w:t>
-      </w:r>
-      <w:proofErr w:type="spellStart"/>
-      <w:r>
-        <w:t>post_links_xml</w:t>
-      </w:r>
-      <w:proofErr w:type="spellEnd"/>
-      <w:r>
-        <w:t>,</w:t>
-      </w:r>
-    </w:p>
-    <w:p>
-      <w:r>
-        <w:t>LATERAL FLATTEN(</w:t>
-      </w:r>
-      <w:proofErr w:type="spellStart"/>
-      <w:r>
-        <w:t>to_array</w:t>
-      </w:r>
-      <w:proofErr w:type="spellEnd"/>
-      <w:r>
-        <w:t>(</w:t>
-      </w:r>
-      <w:proofErr w:type="spellStart"/>
-      <w:r>
-        <w:t>tags_xml.src_xml</w:t>
-      </w:r>
-      <w:proofErr w:type="spellEnd"/>
-      <w:r>
-        <w:t>:"$" ));</w:t>
-      </w:r>
-    </w:p>
-    <w:p/>
-    <w:p>
-      <w:r>
-        <w:t xml:space="preserve">select </w:t>
-      </w:r>
-      <w:proofErr w:type="spellStart"/>
-      <w:r>
-        <w:t>src_xml</w:t>
-      </w:r>
-      <w:proofErr w:type="spellEnd"/>
-      <w:r>
-        <w:t xml:space="preserve"> from </w:t>
-      </w:r>
-      <w:proofErr w:type="spellStart"/>
-      <w:r>
-        <w:t>tags_xml</w:t>
-      </w:r>
-      <w:proofErr w:type="spellEnd"/>
-      <w:r>
-        <w:t>;</w:t>
-      </w:r>
-    </w:p>
-    <w:p>
-      <w:r>
-        <w:t xml:space="preserve">  </w:t>
-      </w:r>
-    </w:p>
-    <w:p>
-      <w:r>
-        <w:t xml:space="preserve">SELECT </w:t>
-      </w:r>
-    </w:p>
-    <w:p>
-      <w:r>
-        <w:t xml:space="preserve">value:"@Count" as </w:t>
-      </w:r>
-      <w:proofErr w:type="spellStart"/>
-      <w:r>
-        <w:t>pehla</w:t>
-      </w:r>
-      <w:proofErr w:type="spellEnd"/>
-      <w:r>
-        <w:t>,</w:t>
-      </w:r>
-    </w:p>
-    <w:p>
-      <w:r>
-        <w:t>value:"@</w:t>
-      </w:r>
-      <w:proofErr w:type="spellStart"/>
-      <w:r>
-        <w:t>ExcerptPostId</w:t>
-      </w:r>
-      <w:proofErr w:type="spellEnd"/>
-      <w:r>
-        <w:t xml:space="preserve">" as </w:t>
-      </w:r>
-      <w:proofErr w:type="spellStart"/>
-      <w:r>
-        <w:t>dusta</w:t>
-      </w:r>
-      <w:proofErr w:type="spellEnd"/>
-      <w:r>
-        <w:t>,</w:t>
-      </w:r>
-    </w:p>
-    <w:p>
-      <w:r>
-        <w:t xml:space="preserve">value:"@Id" as </w:t>
-      </w:r>
-      <w:proofErr w:type="spellStart"/>
-      <w:r>
-        <w:t>tisra</w:t>
-      </w:r>
-      <w:proofErr w:type="spellEnd"/>
-      <w:r>
-        <w:t>,</w:t>
-      </w:r>
-    </w:p>
-    <w:p>
-      <w:r>
-        <w:t>value:"@</w:t>
-      </w:r>
-      <w:proofErr w:type="spellStart"/>
-      <w:r>
-        <w:t>TagName</w:t>
-      </w:r>
-      <w:proofErr w:type="spellEnd"/>
-      <w:r>
-        <w:t xml:space="preserve">" as </w:t>
-      </w:r>
-      <w:proofErr w:type="spellStart"/>
-      <w:r>
-        <w:t>choutha</w:t>
-      </w:r>
-      <w:proofErr w:type="spellEnd"/>
-      <w:r>
-        <w:t>,</w:t>
-      </w:r>
-    </w:p>
-    <w:p>
-      <w:r>
-        <w:t>value:"@</w:t>
-      </w:r>
-      <w:proofErr w:type="spellStart"/>
-      <w:r>
-        <w:t>WikiPostId</w:t>
-      </w:r>
-      <w:proofErr w:type="spellEnd"/>
-      <w:r>
-        <w:t xml:space="preserve">" as </w:t>
-      </w:r>
-      <w:proofErr w:type="spellStart"/>
-      <w:r>
-        <w:t>panchua</w:t>
-      </w:r>
-      <w:proofErr w:type="spellEnd"/>
-    </w:p>
-    <w:p>
-      <w:r>
-        <w:t xml:space="preserve">FROM </w:t>
-      </w:r>
-      <w:proofErr w:type="spellStart"/>
-      <w:r>
-        <w:t>post_links_xml</w:t>
-      </w:r>
-      <w:proofErr w:type="spellEnd"/>
-      <w:r>
-        <w:t>,</w:t>
-      </w:r>
-    </w:p>
-    <w:p>
-      <w:r>
-        <w:t>LATERAL FLATTEN(</w:t>
-      </w:r>
-      <w:proofErr w:type="spellStart"/>
-      <w:r>
-        <w:t>to_array</w:t>
-      </w:r>
-      <w:proofErr w:type="spellEnd"/>
-      <w:r>
-        <w:t>(</w:t>
-      </w:r>
-      <w:proofErr w:type="spellStart"/>
-      <w:r>
-        <w:t>tags_xml.src_xml</w:t>
-      </w:r>
-      <w:proofErr w:type="spellEnd"/>
-      <w:r>
-        <w:t>:"$"));</w:t>
+        <w:t xml:space="preserve">value:"@WikiPostId" as </w:t>
+      </w:r>
+      <w:r>
+        <w:t>wiki_post_id</w:t>
+      </w:r>
+    </w:p>
+    <w:p>
+      <w:r>
+        <w:t>FROM post_links_xml,</w:t>
+      </w:r>
+    </w:p>
+    <w:p>
+      <w:r>
+        <w:t>LATERAL FLATTEN(to_array(tags_xml.src_xml:"$"));</w:t>
       </w:r>
     </w:p>
     <w:p/>
@@ -738,15 +365,7 @@
     </w:p>
     <w:p>
       <w:r>
-        <w:t xml:space="preserve">Although, the date did load with the help of </w:t>
-      </w:r>
-      <w:proofErr w:type="spellStart"/>
-      <w:r>
-        <w:t>SnowSql</w:t>
-      </w:r>
-      <w:proofErr w:type="spellEnd"/>
-      <w:r>
-        <w:t xml:space="preserve"> but when transforming the data into relational type, the values in all the field were returned as NULL. Tr</w:t>
+        <w:t>Although, the date did load with the help of SnowSql but when transforming the data into relational type, the values in all the field were returned as NULL. Tr</w:t>
       </w:r>
       <w:r>
         <w:t>ying</w:t>
@@ -768,15 +387,7 @@
     </w:p>
     <w:p>
       <w:r>
-        <w:t xml:space="preserve">One basic </w:t>
-      </w:r>
-      <w:proofErr w:type="spellStart"/>
-      <w:r>
-        <w:t>dbt</w:t>
-      </w:r>
-      <w:proofErr w:type="spellEnd"/>
-      <w:r>
-        <w:t xml:space="preserve"> project was successfully created and linked to the snowflake account.</w:t>
+        <w:t>One basic dbt project was successfully created and linked to the snowflake account.</w:t>
       </w:r>
     </w:p>
     <w:p>

</xml_diff>

<commit_message>
Repeated the previous process
</commit_message>
<xml_diff>
--- a/Doc.docx
+++ b/Doc.docx
@@ -53,65 +53,203 @@
     <w:p/>
     <w:p>
       <w:r>
-        <w:t>2. Using manual sql queries in the worksheets:</w:t>
-      </w:r>
-    </w:p>
-    <w:p/>
-    <w:p>
-      <w:r>
-        <w:t>create database ubuntu_db;</w:t>
-      </w:r>
-    </w:p>
-    <w:p>
-      <w:r>
-        <w:t>create schema unbuntu_schema;</w:t>
-      </w:r>
-    </w:p>
-    <w:p/>
-    <w:p>
-      <w:r>
-        <w:t>use database ubuntu_db;</w:t>
-      </w:r>
-    </w:p>
-    <w:p>
-      <w:r>
-        <w:t>use schema unbuntu_schema;</w:t>
-      </w:r>
-    </w:p>
-    <w:p>
-      <w:r>
-        <w:t>use role accountadmin;</w:t>
-      </w:r>
-    </w:p>
-    <w:p/>
-    <w:p>
-      <w:r>
-        <w:t>create or replace table badges_xml ( src_xml variant);</w:t>
-      </w:r>
-    </w:p>
-    <w:p/>
-    <w:p>
-      <w:r>
-        <w:t>select * from information_schema.tables where table_name = 'BADGES_XML';</w:t>
-      </w:r>
-    </w:p>
-    <w:p/>
-    <w:p>
-      <w:r>
-        <w:t>desc table badges_xml;</w:t>
-      </w:r>
-    </w:p>
-    <w:p/>
-    <w:p>
-      <w:r>
-        <w:t>show tables like '%badges%';</w:t>
-      </w:r>
-    </w:p>
-    <w:p/>
-    <w:p>
-      <w:r>
-        <w:t>create or replace file format xml_load</w:t>
-      </w:r>
+        <w:t xml:space="preserve">2. Using manual </w:t>
+      </w:r>
+      <w:proofErr w:type="spellStart"/>
+      <w:r>
+        <w:t>sql</w:t>
+      </w:r>
+      <w:proofErr w:type="spellEnd"/>
+      <w:r>
+        <w:t xml:space="preserve"> queries in the worksheets:</w:t>
+      </w:r>
+    </w:p>
+    <w:p/>
+    <w:p>
+      <w:r>
+        <w:t xml:space="preserve">create database </w:t>
+      </w:r>
+      <w:proofErr w:type="spellStart"/>
+      <w:r>
+        <w:t>ubuntu_</w:t>
+      </w:r>
+      <w:proofErr w:type="gramStart"/>
+      <w:r>
+        <w:t>db</w:t>
+      </w:r>
+      <w:proofErr w:type="spellEnd"/>
+      <w:r>
+        <w:t>;</w:t>
+      </w:r>
+      <w:proofErr w:type="gramEnd"/>
+    </w:p>
+    <w:p>
+      <w:r>
+        <w:t xml:space="preserve">create schema </w:t>
+      </w:r>
+      <w:proofErr w:type="spellStart"/>
+      <w:r>
+        <w:t>unbuntu_</w:t>
+      </w:r>
+      <w:proofErr w:type="gramStart"/>
+      <w:r>
+        <w:t>schema</w:t>
+      </w:r>
+      <w:proofErr w:type="spellEnd"/>
+      <w:r>
+        <w:t>;</w:t>
+      </w:r>
+      <w:proofErr w:type="gramEnd"/>
+    </w:p>
+    <w:p/>
+    <w:p>
+      <w:r>
+        <w:t xml:space="preserve">use database </w:t>
+      </w:r>
+      <w:proofErr w:type="spellStart"/>
+      <w:r>
+        <w:t>ubuntu_</w:t>
+      </w:r>
+      <w:proofErr w:type="gramStart"/>
+      <w:r>
+        <w:t>db</w:t>
+      </w:r>
+      <w:proofErr w:type="spellEnd"/>
+      <w:r>
+        <w:t>;</w:t>
+      </w:r>
+      <w:proofErr w:type="gramEnd"/>
+    </w:p>
+    <w:p>
+      <w:r>
+        <w:t xml:space="preserve">use schema </w:t>
+      </w:r>
+      <w:proofErr w:type="spellStart"/>
+      <w:r>
+        <w:t>unbuntu_</w:t>
+      </w:r>
+      <w:proofErr w:type="gramStart"/>
+      <w:r>
+        <w:t>schema</w:t>
+      </w:r>
+      <w:proofErr w:type="spellEnd"/>
+      <w:r>
+        <w:t>;</w:t>
+      </w:r>
+      <w:proofErr w:type="gramEnd"/>
+    </w:p>
+    <w:p>
+      <w:r>
+        <w:t xml:space="preserve">use role </w:t>
+      </w:r>
+      <w:proofErr w:type="spellStart"/>
+      <w:proofErr w:type="gramStart"/>
+      <w:r>
+        <w:t>accountadmin</w:t>
+      </w:r>
+      <w:proofErr w:type="spellEnd"/>
+      <w:r>
+        <w:t>;</w:t>
+      </w:r>
+      <w:proofErr w:type="gramEnd"/>
+    </w:p>
+    <w:p/>
+    <w:p>
+      <w:r>
+        <w:t xml:space="preserve">create or replace table </w:t>
+      </w:r>
+      <w:proofErr w:type="spellStart"/>
+      <w:r>
+        <w:t>badges_xml</w:t>
+      </w:r>
+      <w:proofErr w:type="spellEnd"/>
+      <w:r>
+        <w:t xml:space="preserve"> </w:t>
+      </w:r>
+      <w:proofErr w:type="gramStart"/>
+      <w:r>
+        <w:t xml:space="preserve">( </w:t>
+      </w:r>
+      <w:proofErr w:type="spellStart"/>
+      <w:r>
+        <w:t>src</w:t>
+      </w:r>
+      <w:proofErr w:type="gramEnd"/>
+      <w:r>
+        <w:t>_xml</w:t>
+      </w:r>
+      <w:proofErr w:type="spellEnd"/>
+      <w:r>
+        <w:t xml:space="preserve"> variant);</w:t>
+      </w:r>
+    </w:p>
+    <w:p/>
+    <w:p>
+      <w:r>
+        <w:t xml:space="preserve">select * from </w:t>
+      </w:r>
+      <w:proofErr w:type="spellStart"/>
+      <w:r>
+        <w:t>information_</w:t>
+      </w:r>
+      <w:proofErr w:type="gramStart"/>
+      <w:r>
+        <w:t>schema.tables</w:t>
+      </w:r>
+      <w:proofErr w:type="spellEnd"/>
+      <w:proofErr w:type="gramEnd"/>
+      <w:r>
+        <w:t xml:space="preserve"> where </w:t>
+      </w:r>
+      <w:proofErr w:type="spellStart"/>
+      <w:r>
+        <w:t>table_name</w:t>
+      </w:r>
+      <w:proofErr w:type="spellEnd"/>
+      <w:r>
+        <w:t xml:space="preserve"> = 'BADGES_XML';</w:t>
+      </w:r>
+    </w:p>
+    <w:p/>
+    <w:p>
+      <w:r>
+        <w:t xml:space="preserve">desc table </w:t>
+      </w:r>
+      <w:proofErr w:type="spellStart"/>
+      <w:r>
+        <w:t>badges_</w:t>
+      </w:r>
+      <w:proofErr w:type="gramStart"/>
+      <w:r>
+        <w:t>xml</w:t>
+      </w:r>
+      <w:proofErr w:type="spellEnd"/>
+      <w:r>
+        <w:t>;</w:t>
+      </w:r>
+      <w:proofErr w:type="gramEnd"/>
+    </w:p>
+    <w:p/>
+    <w:p>
+      <w:r>
+        <w:t>show tables like '%badges%</w:t>
+      </w:r>
+      <w:proofErr w:type="gramStart"/>
+      <w:r>
+        <w:t>';</w:t>
+      </w:r>
+      <w:proofErr w:type="gramEnd"/>
+    </w:p>
+    <w:p/>
+    <w:p>
+      <w:r>
+        <w:t xml:space="preserve">create or replace file format </w:t>
+      </w:r>
+      <w:proofErr w:type="spellStart"/>
+      <w:r>
+        <w:t>xml_load</w:t>
+      </w:r>
+      <w:proofErr w:type="spellEnd"/>
     </w:p>
     <w:p>
       <w:r>
@@ -121,48 +259,72 @@
     </w:p>
     <w:p>
       <w:r>
-        <w:t>compression = 'auto';</w:t>
-      </w:r>
-    </w:p>
-    <w:p/>
-    <w:p>
-      <w:r>
-        <w:t>describe file format xml_load;</w:t>
-      </w:r>
-    </w:p>
-    <w:p/>
-    <w:p>
-      <w:r>
-        <w:t>show file formats like '%xml_load%';</w:t>
-      </w:r>
-    </w:p>
-    <w:p/>
-    <w:p>
-      <w:r>
-        <w:t>select * from information_schema.file_formats;</w:t>
-      </w:r>
-    </w:p>
-    <w:p/>
-    <w:p>
-      <w:r>
-        <w:t>SELECT src_xml FROM post_links_xml;</w:t>
-      </w:r>
-    </w:p>
-    <w:p/>
-    <w:p>
-      <w:r>
-        <w:t>create or replace table post_links (creation_date varchar, id int, link_typeid int, post_id int, related_postid int);</w:t>
-      </w:r>
-    </w:p>
-    <w:p>
-      <w:r>
-        <w:t>drop table post_links;</w:t>
-      </w:r>
-    </w:p>
-    <w:p/>
-    <w:p>
-      <w:r>
-        <w:t>insert into post_links</w:t>
+        <w:t>compression = 'auto</w:t>
+      </w:r>
+      <w:proofErr w:type="gramStart"/>
+      <w:r>
+        <w:t>';</w:t>
+      </w:r>
+      <w:proofErr w:type="gramEnd"/>
+    </w:p>
+    <w:p/>
+    <w:p>
+      <w:r>
+        <w:t xml:space="preserve">describe file format </w:t>
+      </w:r>
+      <w:proofErr w:type="spellStart"/>
+      <w:r>
+        <w:t>xml_</w:t>
+      </w:r>
+      <w:proofErr w:type="gramStart"/>
+      <w:r>
+        <w:t>load</w:t>
+      </w:r>
+      <w:proofErr w:type="spellEnd"/>
+      <w:r>
+        <w:t>;</w:t>
+      </w:r>
+      <w:proofErr w:type="gramEnd"/>
+    </w:p>
+    <w:p/>
+    <w:p>
+      <w:r>
+        <w:t>show file formats like '%</w:t>
+      </w:r>
+      <w:proofErr w:type="spellStart"/>
+      <w:r>
+        <w:t>xml_load</w:t>
+      </w:r>
+      <w:proofErr w:type="spellEnd"/>
+      <w:r>
+        <w:t>%</w:t>
+      </w:r>
+      <w:proofErr w:type="gramStart"/>
+      <w:r>
+        <w:t>';</w:t>
+      </w:r>
+      <w:proofErr w:type="gramEnd"/>
+    </w:p>
+    <w:p/>
+    <w:p>
+      <w:r>
+        <w:t xml:space="preserve">select * from </w:t>
+      </w:r>
+      <w:proofErr w:type="spellStart"/>
+      <w:r>
+        <w:t>information_</w:t>
+      </w:r>
+      <w:proofErr w:type="gramStart"/>
+      <w:r>
+        <w:t>schema.file</w:t>
+      </w:r>
+      <w:proofErr w:type="gramEnd"/>
+      <w:r>
+        <w:t>_formats</w:t>
+      </w:r>
+      <w:proofErr w:type="spellEnd"/>
+      <w:r>
+        <w:t>;</w:t>
       </w:r>
     </w:p>
     <w:p/>
@@ -170,10 +332,133 @@
       <w:r>
         <w:t xml:space="preserve">SELECT </w:t>
       </w:r>
-    </w:p>
-    <w:p>
-      <w:r>
-        <w:t>value:"@CreationDate" as CreationDate,</w:t>
+      <w:proofErr w:type="spellStart"/>
+      <w:r>
+        <w:t>src_xml</w:t>
+      </w:r>
+      <w:proofErr w:type="spellEnd"/>
+      <w:r>
+        <w:t xml:space="preserve"> FROM </w:t>
+      </w:r>
+      <w:proofErr w:type="spellStart"/>
+      <w:r>
+        <w:t>post_links_</w:t>
+      </w:r>
+      <w:proofErr w:type="gramStart"/>
+      <w:r>
+        <w:t>xml</w:t>
+      </w:r>
+      <w:proofErr w:type="spellEnd"/>
+      <w:r>
+        <w:t>;</w:t>
+      </w:r>
+      <w:proofErr w:type="gramEnd"/>
+    </w:p>
+    <w:p/>
+    <w:p>
+      <w:r>
+        <w:t xml:space="preserve">create or replace table </w:t>
+      </w:r>
+      <w:proofErr w:type="spellStart"/>
+      <w:r>
+        <w:t>post_links</w:t>
+      </w:r>
+      <w:proofErr w:type="spellEnd"/>
+      <w:r>
+        <w:t xml:space="preserve"> (</w:t>
+      </w:r>
+      <w:proofErr w:type="spellStart"/>
+      <w:r>
+        <w:t>creation_date</w:t>
+      </w:r>
+      <w:proofErr w:type="spellEnd"/>
+      <w:r>
+        <w:t xml:space="preserve"> varchar, id int, </w:t>
+      </w:r>
+      <w:proofErr w:type="spellStart"/>
+      <w:r>
+        <w:t>link_typeid</w:t>
+      </w:r>
+      <w:proofErr w:type="spellEnd"/>
+      <w:r>
+        <w:t xml:space="preserve"> int, </w:t>
+      </w:r>
+      <w:proofErr w:type="spellStart"/>
+      <w:r>
+        <w:t>post_id</w:t>
+      </w:r>
+      <w:proofErr w:type="spellEnd"/>
+      <w:r>
+        <w:t xml:space="preserve"> int, </w:t>
+      </w:r>
+      <w:proofErr w:type="spellStart"/>
+      <w:r>
+        <w:t>related_postid</w:t>
+      </w:r>
+      <w:proofErr w:type="spellEnd"/>
+      <w:r>
+        <w:t xml:space="preserve"> int</w:t>
+      </w:r>
+      <w:proofErr w:type="gramStart"/>
+      <w:r>
+        <w:t>);</w:t>
+      </w:r>
+      <w:proofErr w:type="gramEnd"/>
+    </w:p>
+    <w:p>
+      <w:r>
+        <w:t xml:space="preserve">drop table </w:t>
+      </w:r>
+      <w:proofErr w:type="spellStart"/>
+      <w:r>
+        <w:t>post_</w:t>
+      </w:r>
+      <w:proofErr w:type="gramStart"/>
+      <w:r>
+        <w:t>links</w:t>
+      </w:r>
+      <w:proofErr w:type="spellEnd"/>
+      <w:r>
+        <w:t>;</w:t>
+      </w:r>
+      <w:proofErr w:type="gramEnd"/>
+    </w:p>
+    <w:p/>
+    <w:p>
+      <w:r>
+        <w:t xml:space="preserve">insert into </w:t>
+      </w:r>
+      <w:proofErr w:type="spellStart"/>
+      <w:r>
+        <w:t>post_links</w:t>
+      </w:r>
+      <w:proofErr w:type="spellEnd"/>
+    </w:p>
+    <w:p/>
+    <w:p>
+      <w:r>
+        <w:t xml:space="preserve">SELECT </w:t>
+      </w:r>
+    </w:p>
+    <w:p>
+      <w:r>
+        <w:t>value:"@</w:t>
+      </w:r>
+      <w:proofErr w:type="spellStart"/>
+      <w:r>
+        <w:t>CreationDate</w:t>
+      </w:r>
+      <w:proofErr w:type="spellEnd"/>
+      <w:r>
+        <w:t xml:space="preserve">" as </w:t>
+      </w:r>
+      <w:proofErr w:type="spellStart"/>
+      <w:r>
+        <w:t>CreationDate</w:t>
+      </w:r>
+      <w:proofErr w:type="spellEnd"/>
+      <w:r>
+        <w:t>,</w:t>
       </w:r>
     </w:p>
     <w:p>
@@ -183,178 +468,389 @@
     </w:p>
     <w:p>
       <w:r>
-        <w:t>value:"@LinkTypeId" as LinkTypeId,</w:t>
-      </w:r>
-    </w:p>
-    <w:p>
-      <w:r>
-        <w:t>value:"@PostId" as PostId,</w:t>
-      </w:r>
-    </w:p>
-    <w:p>
-      <w:r>
-        <w:t>value:"@RelatedPostId" as RelatedPostId</w:t>
-      </w:r>
-    </w:p>
-    <w:p>
-      <w:r>
-        <w:t>FROM post_links_xml,</w:t>
-      </w:r>
-    </w:p>
-    <w:p>
-      <w:r>
-        <w:t>LATERAL FLATTEN(to_array(post_links_xml.src_xml:"$"));</w:t>
-      </w:r>
-    </w:p>
-    <w:p/>
-    <w:p>
-      <w:r>
-        <w:t>SELECT XMLGET(value, 'Count' ):"$" as "</w:t>
-      </w:r>
-      <w:r>
-        <w:t>'</w:t>
-      </w:r>
-      <w:r>
-        <w:t>c</w:t>
-      </w:r>
-      <w:r>
-        <w:t xml:space="preserve">ount' </w:t>
-      </w:r>
+        <w:t>value:"@</w:t>
+      </w:r>
+      <w:proofErr w:type="spellStart"/>
+      <w:r>
+        <w:t>LinkTypeId</w:t>
+      </w:r>
+      <w:proofErr w:type="spellEnd"/>
+      <w:r>
+        <w:t xml:space="preserve">" as </w:t>
+      </w:r>
+      <w:proofErr w:type="spellStart"/>
+      <w:r>
+        <w:t>LinkTypeId</w:t>
+      </w:r>
+      <w:proofErr w:type="spellEnd"/>
+      <w:r>
+        <w:t>,</w:t>
+      </w:r>
+    </w:p>
+    <w:p>
+      <w:r>
+        <w:t>value:"@</w:t>
+      </w:r>
+      <w:proofErr w:type="spellStart"/>
+      <w:r>
+        <w:t>PostId</w:t>
+      </w:r>
+      <w:proofErr w:type="spellEnd"/>
+      <w:r>
+        <w:t xml:space="preserve">" as </w:t>
+      </w:r>
+      <w:proofErr w:type="spellStart"/>
+      <w:r>
+        <w:t>PostId</w:t>
+      </w:r>
+      <w:proofErr w:type="spellEnd"/>
+      <w:r>
+        <w:t>,</w:t>
+      </w:r>
+    </w:p>
+    <w:p>
+      <w:r>
+        <w:t>value:"@</w:t>
+      </w:r>
+      <w:proofErr w:type="spellStart"/>
+      <w:r>
+        <w:t>RelatedPostId</w:t>
+      </w:r>
+      <w:proofErr w:type="spellEnd"/>
+      <w:r>
+        <w:t xml:space="preserve">" as </w:t>
+      </w:r>
+      <w:proofErr w:type="spellStart"/>
+      <w:r>
+        <w:t>RelatedPostId</w:t>
+      </w:r>
+      <w:proofErr w:type="spellEnd"/>
+    </w:p>
+    <w:p>
+      <w:r>
+        <w:t xml:space="preserve">FROM </w:t>
+      </w:r>
+      <w:proofErr w:type="spellStart"/>
+      <w:r>
+        <w:t>post_links_xml</w:t>
+      </w:r>
+      <w:proofErr w:type="spellEnd"/>
+      <w:r>
+        <w:t>,</w:t>
+      </w:r>
+    </w:p>
+    <w:p>
+      <w:r>
+        <w:t xml:space="preserve">LATERAL </w:t>
+      </w:r>
+      <w:proofErr w:type="gramStart"/>
+      <w:r>
+        <w:t>FLATTEN(</w:t>
+      </w:r>
+      <w:proofErr w:type="spellStart"/>
+      <w:proofErr w:type="gramEnd"/>
+      <w:r>
+        <w:t>to_array</w:t>
+      </w:r>
+      <w:proofErr w:type="spellEnd"/>
+      <w:r>
+        <w:t>(</w:t>
+      </w:r>
+      <w:proofErr w:type="spellStart"/>
+      <w:r>
+        <w:t>post_links_xml.src_xml</w:t>
+      </w:r>
+      <w:proofErr w:type="spellEnd"/>
+      <w:r>
+        <w:t>:"$"));</w:t>
+      </w:r>
+    </w:p>
+    <w:p/>
+    <w:p>
+      <w:r>
+        <w:t xml:space="preserve">SELECT </w:t>
+      </w:r>
+      <w:proofErr w:type="gramStart"/>
+      <w:r>
+        <w:t>XMLGET(</w:t>
+      </w:r>
+      <w:proofErr w:type="gramEnd"/>
+      <w:r>
+        <w:t>value, 'Count' ):"$" as "'count' ",</w:t>
+      </w:r>
+    </w:p>
+    <w:p>
+      <w:proofErr w:type="gramStart"/>
+      <w:r>
+        <w:t>XMLGET( value</w:t>
+      </w:r>
+      <w:proofErr w:type="gramEnd"/>
+      <w:r>
+        <w:t>, '</w:t>
+      </w:r>
+      <w:proofErr w:type="spellStart"/>
+      <w:r>
+        <w:t>ExcerptPostId</w:t>
+      </w:r>
+      <w:proofErr w:type="spellEnd"/>
+      <w:r>
+        <w:t>' ):"$" as "</w:t>
+      </w:r>
+      <w:proofErr w:type="spellStart"/>
+      <w:r>
+        <w:t>expert_post_id</w:t>
+      </w:r>
+      <w:proofErr w:type="spellEnd"/>
       <w:r>
         <w:t>",</w:t>
       </w:r>
     </w:p>
     <w:p>
-      <w:r>
-        <w:t>XMLGET( value, 'ExcerptPostId' ):"$" as "</w:t>
-      </w:r>
+      <w:proofErr w:type="gramStart"/>
+      <w:r>
+        <w:t>XMLGET( value</w:t>
+      </w:r>
+      <w:proofErr w:type="gramEnd"/>
+      <w:r>
+        <w:t>, 'Id' ):"$" as "id",</w:t>
+      </w:r>
+    </w:p>
+    <w:p>
+      <w:proofErr w:type="gramStart"/>
+      <w:r>
+        <w:lastRenderedPageBreak/>
+        <w:t>XMLGET( value</w:t>
+      </w:r>
+      <w:proofErr w:type="gramEnd"/>
+      <w:r>
+        <w:t>, '</w:t>
+      </w:r>
+      <w:proofErr w:type="spellStart"/>
+      <w:r>
+        <w:t>TagName</w:t>
+      </w:r>
+      <w:proofErr w:type="spellEnd"/>
+      <w:r>
+        <w:t>' ):"$" as "</w:t>
+      </w:r>
+      <w:proofErr w:type="spellStart"/>
+      <w:r>
+        <w:t>tag_name</w:t>
+      </w:r>
+      <w:proofErr w:type="spellEnd"/>
+      <w:r>
+        <w:t>",</w:t>
+      </w:r>
+    </w:p>
+    <w:p>
+      <w:proofErr w:type="gramStart"/>
+      <w:r>
+        <w:t>XMLGET( value</w:t>
+      </w:r>
+      <w:proofErr w:type="gramEnd"/>
+      <w:r>
+        <w:t>, '</w:t>
+      </w:r>
+      <w:proofErr w:type="spellStart"/>
+      <w:r>
+        <w:t>WikiPostId</w:t>
+      </w:r>
+      <w:proofErr w:type="spellEnd"/>
+      <w:r>
+        <w:t>' ):"$" as "</w:t>
+      </w:r>
+      <w:proofErr w:type="spellStart"/>
+      <w:r>
+        <w:t>wiki_post_id</w:t>
+      </w:r>
+      <w:proofErr w:type="spellEnd"/>
+      <w:r>
+        <w:t>"</w:t>
+      </w:r>
+    </w:p>
+    <w:p>
+      <w:r>
+        <w:t xml:space="preserve">FROM </w:t>
+      </w:r>
+      <w:proofErr w:type="spellStart"/>
+      <w:r>
+        <w:t>post_links_xml</w:t>
+      </w:r>
+      <w:proofErr w:type="spellEnd"/>
+      <w:r>
+        <w:t>,</w:t>
+      </w:r>
+    </w:p>
+    <w:p>
+      <w:r>
+        <w:t xml:space="preserve">LATERAL </w:t>
+      </w:r>
+      <w:proofErr w:type="gramStart"/>
+      <w:r>
+        <w:t>FLATTEN(</w:t>
+      </w:r>
+      <w:proofErr w:type="spellStart"/>
+      <w:proofErr w:type="gramEnd"/>
+      <w:r>
+        <w:t>to_array</w:t>
+      </w:r>
+      <w:proofErr w:type="spellEnd"/>
+      <w:r>
+        <w:t>(</w:t>
+      </w:r>
+      <w:proofErr w:type="spellStart"/>
+      <w:r>
+        <w:t>tags_xml.src_xml</w:t>
+      </w:r>
+      <w:proofErr w:type="spellEnd"/>
+      <w:r>
+        <w:t>:"$" ));</w:t>
+      </w:r>
+    </w:p>
+    <w:p/>
+    <w:p>
+      <w:r>
+        <w:t xml:space="preserve">select </w:t>
+      </w:r>
+      <w:proofErr w:type="spellStart"/>
+      <w:r>
+        <w:t>src_xml</w:t>
+      </w:r>
+      <w:proofErr w:type="spellEnd"/>
+      <w:r>
+        <w:t xml:space="preserve"> from </w:t>
+      </w:r>
+      <w:proofErr w:type="spellStart"/>
+      <w:r>
+        <w:t>tags_</w:t>
+      </w:r>
+      <w:proofErr w:type="gramStart"/>
+      <w:r>
+        <w:t>xml</w:t>
+      </w:r>
+      <w:proofErr w:type="spellEnd"/>
+      <w:r>
+        <w:t>;</w:t>
+      </w:r>
+      <w:proofErr w:type="gramEnd"/>
+    </w:p>
+    <w:p>
+      <w:r>
+        <w:t xml:space="preserve">  </w:t>
+      </w:r>
+    </w:p>
+    <w:p>
+      <w:r>
+        <w:t xml:space="preserve">SELECT </w:t>
+      </w:r>
+    </w:p>
+    <w:p>
+      <w:r>
+        <w:t>value:"@Count" as count,</w:t>
+      </w:r>
+    </w:p>
+    <w:p>
+      <w:r>
+        <w:t>value:"@</w:t>
+      </w:r>
+      <w:proofErr w:type="spellStart"/>
+      <w:r>
+        <w:t>ExcerptPostId</w:t>
+      </w:r>
+      <w:proofErr w:type="spellEnd"/>
+      <w:r>
+        <w:t xml:space="preserve">" as </w:t>
+      </w:r>
+      <w:proofErr w:type="spellStart"/>
       <w:r>
         <w:t>expert_post_id</w:t>
       </w:r>
-      <w:r>
-        <w:t>",</w:t>
-      </w:r>
-    </w:p>
-    <w:p>
-      <w:r>
-        <w:t>XMLGET( value, 'Id' ):"$" as "</w:t>
-      </w:r>
-      <w:r>
-        <w:t>id</w:t>
-      </w:r>
-      <w:r>
-        <w:t>",</w:t>
-      </w:r>
-    </w:p>
-    <w:p>
-      <w:r>
-        <w:lastRenderedPageBreak/>
-        <w:t>XMLGET( value, 'TagName' ):"$" as "</w:t>
-      </w:r>
+      <w:proofErr w:type="spellEnd"/>
+      <w:r>
+        <w:t>,</w:t>
+      </w:r>
+    </w:p>
+    <w:p>
+      <w:r>
+        <w:t>value:"@Id" as id,</w:t>
+      </w:r>
+    </w:p>
+    <w:p>
+      <w:r>
+        <w:t>value:"@</w:t>
+      </w:r>
+      <w:proofErr w:type="spellStart"/>
+      <w:r>
+        <w:t>TagName</w:t>
+      </w:r>
+      <w:proofErr w:type="spellEnd"/>
+      <w:r>
+        <w:t xml:space="preserve">" as </w:t>
+      </w:r>
+      <w:proofErr w:type="spellStart"/>
       <w:r>
         <w:t>tag_name</w:t>
       </w:r>
-      <w:r>
-        <w:t>",</w:t>
-      </w:r>
-    </w:p>
-    <w:p>
-      <w:r>
-        <w:t>XMLGET( value, 'WikiPostId' ):"$" as "</w:t>
-      </w:r>
+      <w:proofErr w:type="spellEnd"/>
+      <w:r>
+        <w:t>,</w:t>
+      </w:r>
+    </w:p>
+    <w:p>
+      <w:r>
+        <w:t>value:"@</w:t>
+      </w:r>
+      <w:proofErr w:type="spellStart"/>
+      <w:r>
+        <w:t>WikiPostId</w:t>
+      </w:r>
+      <w:proofErr w:type="spellEnd"/>
+      <w:r>
+        <w:t xml:space="preserve">" as </w:t>
+      </w:r>
+      <w:proofErr w:type="spellStart"/>
       <w:r>
         <w:t>wiki_post_id</w:t>
       </w:r>
-      <w:r>
-        <w:t>"</w:t>
-      </w:r>
-    </w:p>
-    <w:p>
-      <w:r>
-        <w:t>FROM post_links_xml,</w:t>
-      </w:r>
-    </w:p>
-    <w:p>
-      <w:r>
-        <w:t>LATERAL FLATTEN(to_array(tags_xml.src_xml:"$" ));</w:t>
-      </w:r>
-    </w:p>
-    <w:p/>
-    <w:p>
-      <w:r>
-        <w:t>select src_xml from tags_xml;</w:t>
-      </w:r>
-    </w:p>
-    <w:p>
-      <w:r>
-        <w:t xml:space="preserve">  </w:t>
-      </w:r>
-    </w:p>
-    <w:p>
-      <w:r>
-        <w:t xml:space="preserve">SELECT </w:t>
-      </w:r>
-    </w:p>
-    <w:p>
-      <w:r>
-        <w:t xml:space="preserve">value:"@Count" as </w:t>
-      </w:r>
-      <w:r>
-        <w:t>count</w:t>
-      </w:r>
+      <w:proofErr w:type="spellEnd"/>
+    </w:p>
+    <w:p>
+      <w:r>
+        <w:t xml:space="preserve">FROM </w:t>
+      </w:r>
+      <w:proofErr w:type="spellStart"/>
+      <w:r>
+        <w:t>post_links_xml</w:t>
+      </w:r>
+      <w:proofErr w:type="spellEnd"/>
       <w:r>
         <w:t>,</w:t>
       </w:r>
     </w:p>
     <w:p>
       <w:r>
-        <w:t xml:space="preserve">value:"@ExcerptPostId" as </w:t>
-      </w:r>
-      <w:r>
-        <w:t>expert_post_id</w:t>
-      </w:r>
-      <w:r>
-        <w:t>,</w:t>
-      </w:r>
-    </w:p>
-    <w:p>
-      <w:r>
-        <w:t xml:space="preserve">value:"@Id" as </w:t>
-      </w:r>
-      <w:r>
-        <w:t>id</w:t>
-      </w:r>
-      <w:r>
-        <w:t>,</w:t>
-      </w:r>
-    </w:p>
-    <w:p>
-      <w:r>
-        <w:t xml:space="preserve">value:"@TagName" as </w:t>
-      </w:r>
-      <w:r>
-        <w:t>tag_name</w:t>
-      </w:r>
-      <w:r>
-        <w:t>,</w:t>
-      </w:r>
-    </w:p>
-    <w:p>
-      <w:r>
-        <w:t xml:space="preserve">value:"@WikiPostId" as </w:t>
-      </w:r>
-      <w:r>
-        <w:t>wiki_post_id</w:t>
-      </w:r>
-    </w:p>
-    <w:p>
-      <w:r>
-        <w:t>FROM post_links_xml,</w:t>
-      </w:r>
-    </w:p>
-    <w:p>
-      <w:r>
-        <w:t>LATERAL FLATTEN(to_array(tags_xml.src_xml:"$"));</w:t>
+        <w:t xml:space="preserve">LATERAL </w:t>
+      </w:r>
+      <w:proofErr w:type="gramStart"/>
+      <w:r>
+        <w:t>FLATTEN(</w:t>
+      </w:r>
+      <w:proofErr w:type="spellStart"/>
+      <w:proofErr w:type="gramEnd"/>
+      <w:r>
+        <w:t>to_array</w:t>
+      </w:r>
+      <w:proofErr w:type="spellEnd"/>
+      <w:r>
+        <w:t>(</w:t>
+      </w:r>
+      <w:proofErr w:type="spellStart"/>
+      <w:r>
+        <w:t>tags_xml.src_xml</w:t>
+      </w:r>
+      <w:proofErr w:type="spellEnd"/>
+      <w:r>
+        <w:t>:"$"));</w:t>
       </w:r>
     </w:p>
     <w:p/>
@@ -365,19 +861,15 @@
     </w:p>
     <w:p>
       <w:r>
-        <w:t>Although, the date did load with the help of SnowSql but when transforming the data into relational type, the values in all the field were returned as NULL. Tr</w:t>
-      </w:r>
-      <w:r>
-        <w:t>ying</w:t>
-      </w:r>
-      <w:r>
-        <w:t xml:space="preserve"> a lot</w:t>
-      </w:r>
-      <w:r>
-        <w:t xml:space="preserve"> but</w:t>
-      </w:r>
-      <w:r>
-        <w:t xml:space="preserve"> still stuck on it.</w:t>
+        <w:t xml:space="preserve">Although, the date did load with the help of </w:t>
+      </w:r>
+      <w:proofErr w:type="spellStart"/>
+      <w:r>
+        <w:t>SnowSql</w:t>
+      </w:r>
+      <w:proofErr w:type="spellEnd"/>
+      <w:r>
+        <w:t xml:space="preserve"> but when transforming the data into relational type, the values in all the field were returned as NULL. Trying a lot but still stuck on it.</w:t>
       </w:r>
     </w:p>
     <w:p>
@@ -387,7 +879,15 @@
     </w:p>
     <w:p>
       <w:r>
-        <w:t>One basic dbt project was successfully created and linked to the snowflake account.</w:t>
+        <w:t xml:space="preserve">One basic </w:t>
+      </w:r>
+      <w:proofErr w:type="spellStart"/>
+      <w:r>
+        <w:t>dbt</w:t>
+      </w:r>
+      <w:proofErr w:type="spellEnd"/>
+      <w:r>
+        <w:t xml:space="preserve"> project was successfully created and linked to the snowflake account.</w:t>
       </w:r>
     </w:p>
     <w:p>
@@ -395,6 +895,7 @@
         <w:t>Same all is uploaded to GitHub as seen here.</w:t>
       </w:r>
     </w:p>
+    <w:p/>
     <w:p/>
     <w:sectPr>
       <w:pgSz w:w="12240" w:h="15840"/>
@@ -854,6 +1355,7 @@
   <w:style w:type="paragraph" w:default="1" w:styleId="Normal">
     <w:name w:val="Normal"/>
     <w:qFormat/>
+    <w:rsid w:val="00FD2183"/>
   </w:style>
   <w:style w:type="character" w:default="1" w:styleId="DefaultParagraphFont">
     <w:name w:val="Default Paragraph Font"/>

</xml_diff>